<commit_message>
Edited ReqChcklist and Added DesignChkList
Added identifiable information in the Requirement's Checklist, and added
the Design Checklist document.
</commit_message>
<xml_diff>
--- a/docs/assignment3/ReqChklist.docx
+++ b/docs/assignment3/ReqChklist.docx
@@ -39,6 +39,53 @@
           <w:rFonts w:asciiTheme="majorHAnsi" w:hAnsiTheme="majorHAnsi"/>
           <w:b/>
         </w:rPr>
+        <w:t xml:space="preserve">  Jason </w:t>
+      </w:r>
+      <w:proofErr w:type="spellStart"/>
+      <w:r>
+        <w:rPr>
+          <w:rFonts w:asciiTheme="majorHAnsi" w:hAnsiTheme="majorHAnsi"/>
+          <w:b/>
+        </w:rPr>
+        <w:t>Stidham</w:t>
+      </w:r>
+      <w:proofErr w:type="spellEnd"/>
+      <w:r>
+        <w:rPr>
+          <w:rFonts w:asciiTheme="majorHAnsi" w:hAnsiTheme="majorHAnsi"/>
+          <w:b/>
+        </w:rPr>
+        <w:t xml:space="preserve">, </w:t>
+      </w:r>
+      <w:proofErr w:type="spellStart"/>
+      <w:r>
+        <w:rPr>
+          <w:rFonts w:asciiTheme="majorHAnsi" w:hAnsiTheme="majorHAnsi"/>
+          <w:b/>
+        </w:rPr>
+        <w:t>Lansdon</w:t>
+      </w:r>
+      <w:proofErr w:type="spellEnd"/>
+      <w:r>
+        <w:rPr>
+          <w:rFonts w:asciiTheme="majorHAnsi" w:hAnsiTheme="majorHAnsi"/>
+          <w:b/>
+        </w:rPr>
+        <w:t xml:space="preserve"> Page, Ryan Wilson, </w:t>
+      </w:r>
+      <w:proofErr w:type="gramStart"/>
+      <w:r>
+        <w:rPr>
+          <w:rFonts w:asciiTheme="majorHAnsi" w:hAnsiTheme="majorHAnsi"/>
+          <w:b/>
+        </w:rPr>
+        <w:t>Jason Wong</w:t>
+      </w:r>
+      <w:r>
+        <w:rPr>
+          <w:rFonts w:asciiTheme="majorHAnsi" w:hAnsiTheme="majorHAnsi"/>
+          <w:b/>
+        </w:rPr>
         <w:tab/>
       </w:r>
       <w:r>
@@ -54,49 +101,22 @@
           <w:b/>
         </w:rPr>
         <w:tab/>
-      </w:r>
+        <w:t>Date(s)</w:t>
+      </w:r>
+      <w:proofErr w:type="gramEnd"/>
       <w:r>
         <w:rPr>
           <w:rFonts w:asciiTheme="majorHAnsi" w:hAnsiTheme="majorHAnsi"/>
           <w:b/>
         </w:rPr>
-        <w:tab/>
+        <w:t>:</w:t>
       </w:r>
       <w:r>
         <w:rPr>
           <w:rFonts w:asciiTheme="majorHAnsi" w:hAnsiTheme="majorHAnsi"/>
           <w:b/>
         </w:rPr>
-        <w:tab/>
-      </w:r>
-      <w:r>
-        <w:rPr>
-          <w:rFonts w:asciiTheme="majorHAnsi" w:hAnsiTheme="majorHAnsi"/>
-          <w:b/>
-        </w:rPr>
-        <w:tab/>
-      </w:r>
-      <w:r>
-        <w:rPr>
-          <w:rFonts w:asciiTheme="majorHAnsi" w:hAnsiTheme="majorHAnsi"/>
-          <w:b/>
-        </w:rPr>
-        <w:tab/>
-      </w:r>
-      <w:r>
-        <w:rPr>
-          <w:rFonts w:asciiTheme="majorHAnsi" w:hAnsiTheme="majorHAnsi"/>
-          <w:b/>
-        </w:rPr>
-        <w:tab/>
-      </w:r>
-      <w:r>
-        <w:rPr>
-          <w:rFonts w:asciiTheme="majorHAnsi" w:hAnsiTheme="majorHAnsi"/>
-          <w:b/>
-        </w:rPr>
-        <w:tab/>
-        <w:t>Date(s):</w:t>
+        <w:t xml:space="preserve">  9/29/2014</w:t>
       </w:r>
     </w:p>
     <w:p>
@@ -108,6 +128,8 @@
           <w:sz w:val="28"/>
         </w:rPr>
       </w:pPr>
+      <w:bookmarkStart w:id="0" w:name="_GoBack"/>
+      <w:bookmarkEnd w:id="0"/>
     </w:p>
     <w:p>
       <w:pPr>
@@ -152,7 +174,7 @@
         <w:t>Organization</w:t>
       </w:r>
     </w:p>
-    <w:bookmarkStart w:id="0" w:name="Check1"/>
+    <w:bookmarkStart w:id="1" w:name="Check1"/>
     <w:p>
       <w:pPr>
         <w:pStyle w:val="Checklist"/>
@@ -218,7 +240,7 @@
         </w:rPr>
         <w:fldChar w:fldCharType="end"/>
       </w:r>
-      <w:bookmarkEnd w:id="0"/>
+      <w:bookmarkEnd w:id="1"/>
       <w:r>
         <w:rPr>
           <w:rFonts w:asciiTheme="majorHAnsi" w:hAnsiTheme="majorHAnsi"/>
@@ -319,7 +341,7 @@
           </w:ffData>
         </w:fldChar>
       </w:r>
-      <w:bookmarkStart w:id="1" w:name="Check3"/>
+      <w:bookmarkStart w:id="2" w:name="Check3"/>
       <w:r>
         <w:rPr>
           <w:rFonts w:asciiTheme="majorHAnsi" w:hAnsiTheme="majorHAnsi"/>
@@ -341,9 +363,17 @@
           <w:sz w:val="23"/>
           <w:szCs w:val="23"/>
         </w:rPr>
+        <w:fldChar w:fldCharType="separate"/>
+      </w:r>
+      <w:r>
+        <w:rPr>
+          <w:rFonts w:asciiTheme="majorHAnsi" w:hAnsiTheme="majorHAnsi"/>
+          <w:sz w:val="23"/>
+          <w:szCs w:val="23"/>
+        </w:rPr>
         <w:fldChar w:fldCharType="end"/>
       </w:r>
-      <w:bookmarkEnd w:id="1"/>
+      <w:bookmarkEnd w:id="2"/>
       <w:r>
         <w:rPr>
           <w:rFonts w:asciiTheme="majorHAnsi" w:hAnsiTheme="majorHAnsi"/>
@@ -434,7 +464,7 @@
           </w:ffData>
         </w:fldChar>
       </w:r>
-      <w:bookmarkStart w:id="2" w:name="Check4"/>
+      <w:bookmarkStart w:id="3" w:name="Check4"/>
       <w:r>
         <w:rPr>
           <w:rFonts w:asciiTheme="majorHAnsi" w:hAnsiTheme="majorHAnsi"/>
@@ -456,9 +486,17 @@
           <w:sz w:val="23"/>
           <w:szCs w:val="23"/>
         </w:rPr>
+        <w:fldChar w:fldCharType="separate"/>
+      </w:r>
+      <w:r>
+        <w:rPr>
+          <w:rFonts w:asciiTheme="majorHAnsi" w:hAnsiTheme="majorHAnsi"/>
+          <w:sz w:val="23"/>
+          <w:szCs w:val="23"/>
+        </w:rPr>
         <w:fldChar w:fldCharType="end"/>
       </w:r>
-      <w:bookmarkEnd w:id="2"/>
+      <w:bookmarkEnd w:id="3"/>
       <w:r>
         <w:rPr>
           <w:rFonts w:asciiTheme="majorHAnsi" w:hAnsiTheme="majorHAnsi"/>
@@ -536,7 +574,7 @@
           </w:ffData>
         </w:fldChar>
       </w:r>
-      <w:bookmarkStart w:id="3" w:name="Check5"/>
+      <w:bookmarkStart w:id="4" w:name="Check5"/>
       <w:r>
         <w:rPr>
           <w:rFonts w:asciiTheme="majorHAnsi" w:hAnsiTheme="majorHAnsi"/>
@@ -558,9 +596,17 @@
           <w:sz w:val="23"/>
           <w:szCs w:val="23"/>
         </w:rPr>
+        <w:fldChar w:fldCharType="separate"/>
+      </w:r>
+      <w:r>
+        <w:rPr>
+          <w:rFonts w:asciiTheme="majorHAnsi" w:hAnsiTheme="majorHAnsi"/>
+          <w:sz w:val="23"/>
+          <w:szCs w:val="23"/>
+        </w:rPr>
         <w:fldChar w:fldCharType="end"/>
       </w:r>
-      <w:bookmarkEnd w:id="3"/>
+      <w:bookmarkEnd w:id="4"/>
       <w:r>
         <w:rPr>
           <w:rFonts w:asciiTheme="majorHAnsi" w:hAnsiTheme="majorHAnsi"/>
@@ -609,7 +655,7 @@
           </w:ffData>
         </w:fldChar>
       </w:r>
-      <w:bookmarkStart w:id="4" w:name="Check6"/>
+      <w:bookmarkStart w:id="5" w:name="Check6"/>
       <w:r>
         <w:rPr>
           <w:rFonts w:asciiTheme="majorHAnsi" w:hAnsiTheme="majorHAnsi"/>
@@ -631,9 +677,17 @@
           <w:sz w:val="23"/>
           <w:szCs w:val="23"/>
         </w:rPr>
+        <w:fldChar w:fldCharType="separate"/>
+      </w:r>
+      <w:r>
+        <w:rPr>
+          <w:rFonts w:asciiTheme="majorHAnsi" w:hAnsiTheme="majorHAnsi"/>
+          <w:sz w:val="23"/>
+          <w:szCs w:val="23"/>
+        </w:rPr>
         <w:fldChar w:fldCharType="end"/>
       </w:r>
-      <w:bookmarkEnd w:id="4"/>
+      <w:bookmarkEnd w:id="5"/>
       <w:r>
         <w:rPr>
           <w:rFonts w:asciiTheme="majorHAnsi" w:hAnsiTheme="majorHAnsi"/>
@@ -698,7 +752,7 @@
           </w:ffData>
         </w:fldChar>
       </w:r>
-      <w:bookmarkStart w:id="5" w:name="Check7"/>
+      <w:bookmarkStart w:id="6" w:name="Check7"/>
       <w:r>
         <w:rPr>
           <w:rFonts w:asciiTheme="majorHAnsi" w:hAnsiTheme="majorHAnsi"/>
@@ -720,9 +774,17 @@
           <w:sz w:val="23"/>
           <w:szCs w:val="23"/>
         </w:rPr>
+        <w:fldChar w:fldCharType="separate"/>
+      </w:r>
+      <w:r>
+        <w:rPr>
+          <w:rFonts w:asciiTheme="majorHAnsi" w:hAnsiTheme="majorHAnsi"/>
+          <w:sz w:val="23"/>
+          <w:szCs w:val="23"/>
+        </w:rPr>
         <w:fldChar w:fldCharType="end"/>
       </w:r>
-      <w:bookmarkEnd w:id="5"/>
+      <w:bookmarkEnd w:id="6"/>
       <w:r>
         <w:rPr>
           <w:rFonts w:asciiTheme="majorHAnsi" w:hAnsiTheme="majorHAnsi"/>
@@ -808,7 +870,7 @@
           </w:ffData>
         </w:fldChar>
       </w:r>
-      <w:bookmarkStart w:id="6" w:name="Check8"/>
+      <w:bookmarkStart w:id="7" w:name="Check8"/>
       <w:r>
         <w:rPr>
           <w:rFonts w:asciiTheme="majorHAnsi" w:hAnsiTheme="majorHAnsi"/>
@@ -830,9 +892,17 @@
           <w:sz w:val="23"/>
           <w:szCs w:val="23"/>
         </w:rPr>
+        <w:fldChar w:fldCharType="separate"/>
+      </w:r>
+      <w:r>
+        <w:rPr>
+          <w:rFonts w:asciiTheme="majorHAnsi" w:hAnsiTheme="majorHAnsi"/>
+          <w:sz w:val="23"/>
+          <w:szCs w:val="23"/>
+        </w:rPr>
         <w:fldChar w:fldCharType="end"/>
       </w:r>
-      <w:bookmarkEnd w:id="6"/>
+      <w:bookmarkEnd w:id="7"/>
       <w:r>
         <w:rPr>
           <w:rFonts w:asciiTheme="majorHAnsi" w:hAnsiTheme="majorHAnsi"/>
@@ -920,7 +990,7 @@
           </w:ffData>
         </w:fldChar>
       </w:r>
-      <w:bookmarkStart w:id="7" w:name="Check9"/>
+      <w:bookmarkStart w:id="8" w:name="Check9"/>
       <w:r>
         <w:rPr>
           <w:rFonts w:asciiTheme="majorHAnsi" w:hAnsiTheme="majorHAnsi"/>
@@ -942,9 +1012,17 @@
           <w:sz w:val="23"/>
           <w:szCs w:val="23"/>
         </w:rPr>
+        <w:fldChar w:fldCharType="separate"/>
+      </w:r>
+      <w:r>
+        <w:rPr>
+          <w:rFonts w:asciiTheme="majorHAnsi" w:hAnsiTheme="majorHAnsi"/>
+          <w:sz w:val="23"/>
+          <w:szCs w:val="23"/>
+        </w:rPr>
         <w:fldChar w:fldCharType="end"/>
       </w:r>
-      <w:bookmarkEnd w:id="7"/>
+      <w:bookmarkEnd w:id="8"/>
       <w:r>
         <w:rPr>
           <w:rFonts w:asciiTheme="majorHAnsi" w:hAnsiTheme="majorHAnsi"/>
@@ -962,7 +1040,7 @@
         <w:t>Do any requirements conflict with or duplicate other requirements?</w:t>
       </w:r>
     </w:p>
-    <w:bookmarkStart w:id="8" w:name="Check10"/>
+    <w:bookmarkStart w:id="9" w:name="Check10"/>
     <w:p>
       <w:pPr>
         <w:pStyle w:val="Checklist"/>
@@ -1023,7 +1101,7 @@
         </w:rPr>
         <w:fldChar w:fldCharType="end"/>
       </w:r>
-      <w:bookmarkEnd w:id="8"/>
+      <w:bookmarkEnd w:id="9"/>
       <w:r>
         <w:rPr>
           <w:rFonts w:asciiTheme="majorHAnsi" w:hAnsiTheme="majorHAnsi"/>
@@ -1080,7 +1158,7 @@
         <w:t xml:space="preserve"> noted as an issue on Bugzilla.</w:t>
       </w:r>
     </w:p>
-    <w:bookmarkStart w:id="9" w:name="Check11"/>
+    <w:bookmarkStart w:id="10" w:name="Check11"/>
     <w:p>
       <w:pPr>
         <w:pStyle w:val="Checklist"/>
@@ -1141,7 +1219,7 @@
         </w:rPr>
         <w:fldChar w:fldCharType="end"/>
       </w:r>
-      <w:bookmarkEnd w:id="9"/>
+      <w:bookmarkEnd w:id="10"/>
       <w:r>
         <w:rPr>
           <w:rFonts w:asciiTheme="majorHAnsi" w:hAnsiTheme="majorHAnsi"/>
@@ -1211,7 +1289,7 @@
           </w:ffData>
         </w:fldChar>
       </w:r>
-      <w:bookmarkStart w:id="10" w:name="Check12"/>
+      <w:bookmarkStart w:id="11" w:name="Check12"/>
       <w:r>
         <w:rPr>
           <w:rFonts w:asciiTheme="majorHAnsi" w:hAnsiTheme="majorHAnsi"/>
@@ -1233,9 +1311,17 @@
           <w:sz w:val="23"/>
           <w:szCs w:val="23"/>
         </w:rPr>
+        <w:fldChar w:fldCharType="separate"/>
+      </w:r>
+      <w:r>
+        <w:rPr>
+          <w:rFonts w:asciiTheme="majorHAnsi" w:hAnsiTheme="majorHAnsi"/>
+          <w:sz w:val="23"/>
+          <w:szCs w:val="23"/>
+        </w:rPr>
         <w:fldChar w:fldCharType="end"/>
       </w:r>
-      <w:bookmarkEnd w:id="10"/>
+      <w:bookmarkEnd w:id="11"/>
       <w:r>
         <w:rPr>
           <w:rFonts w:asciiTheme="majorHAnsi" w:hAnsiTheme="majorHAnsi"/>
@@ -1253,7 +1339,7 @@
         <w:t>Is each requirement in scope for the project?</w:t>
       </w:r>
     </w:p>
-    <w:bookmarkStart w:id="11" w:name="Check13"/>
+    <w:bookmarkStart w:id="12" w:name="Check13"/>
     <w:p>
       <w:pPr>
         <w:pStyle w:val="Checklist"/>
@@ -1314,7 +1400,7 @@
         </w:rPr>
         <w:fldChar w:fldCharType="end"/>
       </w:r>
-      <w:bookmarkEnd w:id="11"/>
+      <w:bookmarkEnd w:id="12"/>
       <w:r>
         <w:rPr>
           <w:rFonts w:asciiTheme="majorHAnsi" w:hAnsiTheme="majorHAnsi"/>
@@ -1384,7 +1470,7 @@
           </w:ffData>
         </w:fldChar>
       </w:r>
-      <w:bookmarkStart w:id="12" w:name="Check14"/>
+      <w:bookmarkStart w:id="13" w:name="Check14"/>
       <w:r>
         <w:rPr>
           <w:rFonts w:asciiTheme="majorHAnsi" w:hAnsiTheme="majorHAnsi"/>
@@ -1406,9 +1492,17 @@
           <w:sz w:val="23"/>
           <w:szCs w:val="23"/>
         </w:rPr>
+        <w:fldChar w:fldCharType="separate"/>
+      </w:r>
+      <w:r>
+        <w:rPr>
+          <w:rFonts w:asciiTheme="majorHAnsi" w:hAnsiTheme="majorHAnsi"/>
+          <w:sz w:val="23"/>
+          <w:szCs w:val="23"/>
+        </w:rPr>
         <w:fldChar w:fldCharType="end"/>
       </w:r>
-      <w:bookmarkEnd w:id="12"/>
+      <w:bookmarkEnd w:id="13"/>
       <w:r>
         <w:rPr>
           <w:rFonts w:asciiTheme="majorHAnsi" w:hAnsiTheme="majorHAnsi"/>
@@ -1455,7 +1549,7 @@
           </w:ffData>
         </w:fldChar>
       </w:r>
-      <w:bookmarkStart w:id="13" w:name="Check15"/>
+      <w:bookmarkStart w:id="14" w:name="Check15"/>
       <w:r>
         <w:rPr>
           <w:rFonts w:asciiTheme="majorHAnsi" w:hAnsiTheme="majorHAnsi"/>
@@ -1477,9 +1571,17 @@
           <w:sz w:val="23"/>
           <w:szCs w:val="23"/>
         </w:rPr>
+        <w:fldChar w:fldCharType="separate"/>
+      </w:r>
+      <w:r>
+        <w:rPr>
+          <w:rFonts w:asciiTheme="majorHAnsi" w:hAnsiTheme="majorHAnsi"/>
+          <w:sz w:val="23"/>
+          <w:szCs w:val="23"/>
+        </w:rPr>
         <w:fldChar w:fldCharType="end"/>
       </w:r>
-      <w:bookmarkEnd w:id="13"/>
+      <w:bookmarkEnd w:id="14"/>
       <w:r>
         <w:rPr>
           <w:rFonts w:asciiTheme="majorHAnsi" w:hAnsiTheme="majorHAnsi"/>
@@ -1548,10 +1650,26 @@
           <w:rFonts w:asciiTheme="majorHAnsi" w:hAnsiTheme="majorHAnsi"/>
           <w:szCs w:val="24"/>
         </w:rPr>
-        <w:t>Quality Attributes (Non functional requirements)</w:t>
-      </w:r>
-    </w:p>
-    <w:bookmarkStart w:id="14" w:name="Check16"/>
+        <w:t>Quality Attributes (</w:t>
+      </w:r>
+      <w:proofErr w:type="spellStart"/>
+      <w:r>
+        <w:rPr>
+          <w:rFonts w:asciiTheme="majorHAnsi" w:hAnsiTheme="majorHAnsi"/>
+          <w:szCs w:val="24"/>
+        </w:rPr>
+        <w:t>Non functional</w:t>
+      </w:r>
+      <w:proofErr w:type="spellEnd"/>
+      <w:r>
+        <w:rPr>
+          <w:rFonts w:asciiTheme="majorHAnsi" w:hAnsiTheme="majorHAnsi"/>
+          <w:szCs w:val="24"/>
+        </w:rPr>
+        <w:t xml:space="preserve"> requirements)</w:t>
+      </w:r>
+    </w:p>
+    <w:bookmarkStart w:id="15" w:name="Check16"/>
     <w:p>
       <w:pPr>
         <w:pStyle w:val="Checklist"/>
@@ -1617,7 +1735,7 @@
         </w:rPr>
         <w:fldChar w:fldCharType="end"/>
       </w:r>
-      <w:bookmarkEnd w:id="14"/>
+      <w:bookmarkEnd w:id="15"/>
       <w:r>
         <w:rPr>
           <w:rFonts w:asciiTheme="majorHAnsi" w:hAnsiTheme="majorHAnsi"/>
@@ -1660,7 +1778,7 @@
         <w:t>This requirement doesn’t pertain to this product.</w:t>
       </w:r>
     </w:p>
-    <w:bookmarkStart w:id="15" w:name="Check17"/>
+    <w:bookmarkStart w:id="16" w:name="Check17"/>
     <w:p>
       <w:pPr>
         <w:pStyle w:val="Checklist"/>
@@ -1726,7 +1844,7 @@
         </w:rPr>
         <w:fldChar w:fldCharType="end"/>
       </w:r>
-      <w:bookmarkEnd w:id="15"/>
+      <w:bookmarkEnd w:id="16"/>
       <w:r>
         <w:rPr>
           <w:rFonts w:asciiTheme="majorHAnsi" w:hAnsiTheme="majorHAnsi"/>
@@ -1769,7 +1887,7 @@
         <w:t>This requirement doesn’t pertain to this product.</w:t>
       </w:r>
     </w:p>
-    <w:bookmarkStart w:id="16" w:name="Check18"/>
+    <w:bookmarkStart w:id="17" w:name="Check18"/>
     <w:p>
       <w:pPr>
         <w:pStyle w:val="Checklist"/>
@@ -1835,7 +1953,7 @@
         </w:rPr>
         <w:fldChar w:fldCharType="end"/>
       </w:r>
-      <w:bookmarkEnd w:id="16"/>
+      <w:bookmarkEnd w:id="17"/>
       <w:r>
         <w:rPr>
           <w:rFonts w:asciiTheme="majorHAnsi" w:hAnsiTheme="majorHAnsi"/>
@@ -1961,7 +2079,7 @@
           </w:ffData>
         </w:fldChar>
       </w:r>
-      <w:bookmarkStart w:id="17" w:name="Check20"/>
+      <w:bookmarkStart w:id="18" w:name="Check20"/>
       <w:r>
         <w:rPr>
           <w:rFonts w:asciiTheme="majorHAnsi" w:hAnsiTheme="majorHAnsi"/>
@@ -1983,9 +2101,17 @@
           <w:sz w:val="23"/>
           <w:szCs w:val="23"/>
         </w:rPr>
+        <w:fldChar w:fldCharType="separate"/>
+      </w:r>
+      <w:r>
+        <w:rPr>
+          <w:rFonts w:asciiTheme="majorHAnsi" w:hAnsiTheme="majorHAnsi"/>
+          <w:sz w:val="23"/>
+          <w:szCs w:val="23"/>
+        </w:rPr>
         <w:fldChar w:fldCharType="end"/>
       </w:r>
-      <w:bookmarkEnd w:id="17"/>
+      <w:bookmarkEnd w:id="18"/>
       <w:r>
         <w:rPr>
           <w:rFonts w:asciiTheme="majorHAnsi" w:hAnsiTheme="majorHAnsi"/>
@@ -2032,7 +2158,7 @@
           </w:ffData>
         </w:fldChar>
       </w:r>
-      <w:bookmarkStart w:id="18" w:name="Check21"/>
+      <w:bookmarkStart w:id="19" w:name="Check21"/>
       <w:r>
         <w:rPr>
           <w:rFonts w:asciiTheme="majorHAnsi" w:hAnsiTheme="majorHAnsi"/>
@@ -2054,9 +2180,17 @@
           <w:sz w:val="23"/>
           <w:szCs w:val="23"/>
         </w:rPr>
+        <w:fldChar w:fldCharType="separate"/>
+      </w:r>
+      <w:r>
+        <w:rPr>
+          <w:rFonts w:asciiTheme="majorHAnsi" w:hAnsiTheme="majorHAnsi"/>
+          <w:sz w:val="23"/>
+          <w:szCs w:val="23"/>
+        </w:rPr>
         <w:fldChar w:fldCharType="end"/>
       </w:r>
-      <w:bookmarkEnd w:id="18"/>
+      <w:bookmarkEnd w:id="19"/>
       <w:r>
         <w:rPr>
           <w:rFonts w:asciiTheme="majorHAnsi" w:hAnsiTheme="majorHAnsi"/>
@@ -2103,7 +2237,7 @@
           </w:ffData>
         </w:fldChar>
       </w:r>
-      <w:bookmarkStart w:id="19" w:name="Check22"/>
+      <w:bookmarkStart w:id="20" w:name="Check22"/>
       <w:r>
         <w:rPr>
           <w:rFonts w:asciiTheme="majorHAnsi" w:hAnsiTheme="majorHAnsi"/>
@@ -2125,9 +2259,17 @@
           <w:sz w:val="23"/>
           <w:szCs w:val="23"/>
         </w:rPr>
+        <w:fldChar w:fldCharType="separate"/>
+      </w:r>
+      <w:r>
+        <w:rPr>
+          <w:rFonts w:asciiTheme="majorHAnsi" w:hAnsiTheme="majorHAnsi"/>
+          <w:sz w:val="23"/>
+          <w:szCs w:val="23"/>
+        </w:rPr>
         <w:fldChar w:fldCharType="end"/>
       </w:r>
-      <w:bookmarkEnd w:id="19"/>
+      <w:bookmarkEnd w:id="20"/>
       <w:r>
         <w:rPr>
           <w:rFonts w:asciiTheme="majorHAnsi" w:hAnsiTheme="majorHAnsi"/>
@@ -2192,7 +2334,7 @@
           </w:ffData>
         </w:fldChar>
       </w:r>
-      <w:bookmarkStart w:id="20" w:name="Check23"/>
+      <w:bookmarkStart w:id="21" w:name="Check23"/>
       <w:r>
         <w:rPr>
           <w:rFonts w:asciiTheme="majorHAnsi" w:hAnsiTheme="majorHAnsi"/>
@@ -2214,9 +2356,17 @@
           <w:sz w:val="23"/>
           <w:szCs w:val="23"/>
         </w:rPr>
+        <w:fldChar w:fldCharType="separate"/>
+      </w:r>
+      <w:r>
+        <w:rPr>
+          <w:rFonts w:asciiTheme="majorHAnsi" w:hAnsiTheme="majorHAnsi"/>
+          <w:sz w:val="23"/>
+          <w:szCs w:val="23"/>
+        </w:rPr>
         <w:fldChar w:fldCharType="end"/>
       </w:r>
-      <w:bookmarkEnd w:id="20"/>
+      <w:bookmarkEnd w:id="21"/>
       <w:r>
         <w:rPr>
           <w:rFonts w:asciiTheme="majorHAnsi" w:hAnsiTheme="majorHAnsi"/>
@@ -2379,7 +2529,7 @@
           </w:ffData>
         </w:fldChar>
       </w:r>
-      <w:bookmarkStart w:id="21" w:name="Check24"/>
+      <w:bookmarkStart w:id="22" w:name="Check24"/>
       <w:r>
         <w:rPr>
           <w:rFonts w:asciiTheme="majorHAnsi" w:hAnsiTheme="majorHAnsi"/>
@@ -2401,9 +2551,17 @@
           <w:sz w:val="23"/>
           <w:szCs w:val="23"/>
         </w:rPr>
+        <w:fldChar w:fldCharType="separate"/>
+      </w:r>
+      <w:r>
+        <w:rPr>
+          <w:rFonts w:asciiTheme="majorHAnsi" w:hAnsiTheme="majorHAnsi"/>
+          <w:sz w:val="23"/>
+          <w:szCs w:val="23"/>
+        </w:rPr>
         <w:fldChar w:fldCharType="end"/>
       </w:r>
-      <w:bookmarkEnd w:id="21"/>
+      <w:bookmarkEnd w:id="22"/>
       <w:r>
         <w:rPr>
           <w:rFonts w:asciiTheme="majorHAnsi" w:hAnsiTheme="majorHAnsi"/>
@@ -2504,8 +2662,6 @@
         </w:rPr>
         <w:t>While the necessary information is available for testing, it can’t be done without careful reading and filtering of the information.</w:t>
       </w:r>
-      <w:bookmarkStart w:id="22" w:name="_GoBack"/>
-      <w:bookmarkEnd w:id="22"/>
     </w:p>
     <w:bookmarkStart w:id="23" w:name="Check25"/>
     <w:p>
@@ -3086,6 +3242,14 @@
           <w:sz w:val="23"/>
           <w:szCs w:val="23"/>
         </w:rPr>
+        <w:fldChar w:fldCharType="separate"/>
+      </w:r>
+      <w:r>
+        <w:rPr>
+          <w:rFonts w:asciiTheme="majorHAnsi" w:hAnsiTheme="majorHAnsi"/>
+          <w:sz w:val="23"/>
+          <w:szCs w:val="23"/>
+        </w:rPr>
         <w:fldChar w:fldCharType="end"/>
       </w:r>
       <w:r>
@@ -3163,6 +3327,14 @@
           <w:sz w:val="23"/>
           <w:szCs w:val="23"/>
         </w:rPr>
+      </w:r>
+      <w:r>
+        <w:rPr>
+          <w:rFonts w:asciiTheme="majorHAnsi" w:hAnsiTheme="majorHAnsi"/>
+          <w:sz w:val="23"/>
+          <w:szCs w:val="23"/>
+        </w:rPr>
+        <w:fldChar w:fldCharType="separate"/>
       </w:r>
       <w:r>
         <w:rPr>
@@ -3226,7 +3398,23 @@
         <w:rFonts w:asciiTheme="majorHAnsi" w:hAnsiTheme="majorHAnsi"/>
         <w:b w:val="0"/>
       </w:rPr>
-      <w:t>Copyright © 1999 by Karl E. Wiegers. Permission to use, modify, and distribute is granted.</w:t>
+      <w:t xml:space="preserve">Copyright © 1999 by Karl E. </w:t>
+    </w:r>
+    <w:proofErr w:type="spellStart"/>
+    <w:r>
+      <w:rPr>
+        <w:rFonts w:asciiTheme="majorHAnsi" w:hAnsiTheme="majorHAnsi"/>
+        <w:b w:val="0"/>
+      </w:rPr>
+      <w:t>Wiegers</w:t>
+    </w:r>
+    <w:proofErr w:type="spellEnd"/>
+    <w:r>
+      <w:rPr>
+        <w:rFonts w:asciiTheme="majorHAnsi" w:hAnsiTheme="majorHAnsi"/>
+        <w:b w:val="0"/>
+      </w:rPr>
+      <w:t>. Permission to use, modify, and distribute is granted.</w:t>
     </w:r>
   </w:p>
   <w:p>
@@ -3243,7 +3431,23 @@
         <w:rFonts w:asciiTheme="majorHAnsi" w:hAnsiTheme="majorHAnsi"/>
         <w:b w:val="0"/>
       </w:rPr>
-      <w:t>Modified version by Kary M. Cook - CPTS422 - 9/18/2014</w:t>
+      <w:t xml:space="preserve">Modified version by </w:t>
+    </w:r>
+    <w:proofErr w:type="spellStart"/>
+    <w:r>
+      <w:rPr>
+        <w:rFonts w:asciiTheme="majorHAnsi" w:hAnsiTheme="majorHAnsi"/>
+        <w:b w:val="0"/>
+      </w:rPr>
+      <w:t>Kary</w:t>
+    </w:r>
+    <w:proofErr w:type="spellEnd"/>
+    <w:r>
+      <w:rPr>
+        <w:rFonts w:asciiTheme="majorHAnsi" w:hAnsiTheme="majorHAnsi"/>
+        <w:b w:val="0"/>
+      </w:rPr>
+      <w:t xml:space="preserve"> M. Cook - CPTS422 - 9/18/2014</w:t>
     </w:r>
   </w:p>
 </w:ftr>
@@ -3291,7 +3495,7 @@
         <v:path o:extrusionok="f" gradientshapeok="t" o:connecttype="rect"/>
         <o:lock v:ext="edit" aspectratio="t"/>
       </v:shapetype>
-      <v:shape id="_x0000_i1040" type="#_x0000_t75" style="width:11.25pt;height:11.25pt" o:bullet="t">
+      <v:shape id="_x0000_i1028" type="#_x0000_t75" style="width:11.25pt;height:11.25pt" o:bullet="t">
         <v:imagedata r:id="rId1" o:title="msoA55"/>
       </v:shape>
     </w:pict>

</xml_diff>